<commit_message>
updating architecture on report
</commit_message>
<xml_diff>
--- a/Course_Project_Final_Report.docx
+++ b/Course_Project_Final_Report.docx
@@ -237,18 +237,19 @@
                 <w:color w:val="000000"/>
                 <w:shd w:val="clear" w:color="auto" w:fill="FFFFFF"/>
               </w:rPr>
-              <w:t>Amer Mosally          201820680</w:t>
-            </w:r>
-          </w:p>
-          <w:p>
-            <w:pPr>
+              <w:t xml:space="preserve">Amer </w:t>
+            </w:r>
+            <w:proofErr w:type="spellStart"/>
+            <w:r>
               <w:rPr>
                 <w:rStyle w:val="pspdfkit-6fq5ysqkmc2gc1fek9b659qfh8"/>
                 <w:rFonts w:ascii="Arial" w:hAnsi="Arial" w:cs="Arial"/>
                 <w:color w:val="000000"/>
                 <w:shd w:val="clear" w:color="auto" w:fill="FFFFFF"/>
               </w:rPr>
-            </w:pPr>
+              <w:t>Mosally</w:t>
+            </w:r>
+            <w:proofErr w:type="spellEnd"/>
             <w:r>
               <w:rPr>
                 <w:rStyle w:val="pspdfkit-6fq5ysqkmc2gc1fek9b659qfh8"/>
@@ -256,7 +257,46 @@
                 <w:color w:val="000000"/>
                 <w:shd w:val="clear" w:color="auto" w:fill="FFFFFF"/>
               </w:rPr>
-              <w:t>Ahmed Alrimawi      201832320</w:t>
+              <w:t xml:space="preserve">          201820680</w:t>
+            </w:r>
+          </w:p>
+          <w:p>
+            <w:pPr>
+              <w:rPr>
+                <w:rStyle w:val="pspdfkit-6fq5ysqkmc2gc1fek9b659qfh8"/>
+                <w:rFonts w:ascii="Arial" w:hAnsi="Arial" w:cs="Arial"/>
+                <w:color w:val="000000"/>
+                <w:shd w:val="clear" w:color="auto" w:fill="FFFFFF"/>
+              </w:rPr>
+            </w:pPr>
+            <w:r>
+              <w:rPr>
+                <w:rStyle w:val="pspdfkit-6fq5ysqkmc2gc1fek9b659qfh8"/>
+                <w:rFonts w:ascii="Arial" w:hAnsi="Arial" w:cs="Arial"/>
+                <w:color w:val="000000"/>
+                <w:shd w:val="clear" w:color="auto" w:fill="FFFFFF"/>
+              </w:rPr>
+              <w:t xml:space="preserve">Ahmed </w:t>
+            </w:r>
+            <w:proofErr w:type="spellStart"/>
+            <w:r>
+              <w:rPr>
+                <w:rStyle w:val="pspdfkit-6fq5ysqkmc2gc1fek9b659qfh8"/>
+                <w:rFonts w:ascii="Arial" w:hAnsi="Arial" w:cs="Arial"/>
+                <w:color w:val="000000"/>
+                <w:shd w:val="clear" w:color="auto" w:fill="FFFFFF"/>
+              </w:rPr>
+              <w:t>Alrimawi</w:t>
+            </w:r>
+            <w:proofErr w:type="spellEnd"/>
+            <w:r>
+              <w:rPr>
+                <w:rStyle w:val="pspdfkit-6fq5ysqkmc2gc1fek9b659qfh8"/>
+                <w:rFonts w:ascii="Arial" w:hAnsi="Arial" w:cs="Arial"/>
+                <w:color w:val="000000"/>
+                <w:shd w:val="clear" w:color="auto" w:fill="FFFFFF"/>
+              </w:rPr>
+              <w:t xml:space="preserve">      201832320</w:t>
             </w:r>
           </w:p>
           <w:p>
@@ -803,12 +843,22 @@
                     </w:rPr>
                     <w:t>/</w:t>
                   </w:r>
-                  <w:r>
-                    <w:rPr>
-                      <w:color w:val="0070C0"/>
-                    </w:rPr>
-                    <w:t>courier_management</w:t>
-                  </w:r>
+                  <w:proofErr w:type="spellStart"/>
+                  <w:proofErr w:type="gramStart"/>
+                  <w:r>
+                    <w:rPr>
+                      <w:color w:val="0070C0"/>
+                    </w:rPr>
+                    <w:t>courier</w:t>
+                  </w:r>
+                  <w:proofErr w:type="gramEnd"/>
+                  <w:r>
+                    <w:rPr>
+                      <w:color w:val="0070C0"/>
+                    </w:rPr>
+                    <w:t>_management</w:t>
+                  </w:r>
+                  <w:proofErr w:type="spellEnd"/>
                 </w:p>
               </w:tc>
             </w:tr>
@@ -897,12 +947,22 @@
                     </w:rPr>
                     <w:t>/</w:t>
                   </w:r>
-                  <w:r>
-                    <w:rPr>
-                      <w:color w:val="0070C0"/>
-                    </w:rPr>
-                    <w:t>courier_management</w:t>
-                  </w:r>
+                  <w:proofErr w:type="spellStart"/>
+                  <w:proofErr w:type="gramStart"/>
+                  <w:r>
+                    <w:rPr>
+                      <w:color w:val="0070C0"/>
+                    </w:rPr>
+                    <w:t>courier</w:t>
+                  </w:r>
+                  <w:proofErr w:type="gramEnd"/>
+                  <w:r>
+                    <w:rPr>
+                      <w:color w:val="0070C0"/>
+                    </w:rPr>
+                    <w:t>_management</w:t>
+                  </w:r>
+                  <w:proofErr w:type="spellEnd"/>
                 </w:p>
               </w:tc>
             </w:tr>
@@ -983,8 +1043,24 @@
                     <w:rPr>
                       <w:color w:val="0070C0"/>
                     </w:rPr>
-                    <w:t>/courier_management</w:t>
-                  </w:r>
+                    <w:t>/</w:t>
+                  </w:r>
+                  <w:proofErr w:type="spellStart"/>
+                  <w:proofErr w:type="gramStart"/>
+                  <w:r>
+                    <w:rPr>
+                      <w:color w:val="0070C0"/>
+                    </w:rPr>
+                    <w:t>courier</w:t>
+                  </w:r>
+                  <w:proofErr w:type="gramEnd"/>
+                  <w:r>
+                    <w:rPr>
+                      <w:color w:val="0070C0"/>
+                    </w:rPr>
+                    <w:t>_management</w:t>
+                  </w:r>
+                  <w:proofErr w:type="spellEnd"/>
                 </w:p>
               </w:tc>
             </w:tr>
@@ -1065,8 +1141,24 @@
                     <w:rPr>
                       <w:color w:val="0070C0"/>
                     </w:rPr>
-                    <w:t>/shipment_management</w:t>
-                  </w:r>
+                    <w:t>/</w:t>
+                  </w:r>
+                  <w:proofErr w:type="spellStart"/>
+                  <w:proofErr w:type="gramStart"/>
+                  <w:r>
+                    <w:rPr>
+                      <w:color w:val="0070C0"/>
+                    </w:rPr>
+                    <w:t>shipment</w:t>
+                  </w:r>
+                  <w:proofErr w:type="gramEnd"/>
+                  <w:r>
+                    <w:rPr>
+                      <w:color w:val="0070C0"/>
+                    </w:rPr>
+                    <w:t>_management</w:t>
+                  </w:r>
+                  <w:proofErr w:type="spellEnd"/>
                 </w:p>
               </w:tc>
             </w:tr>
@@ -1148,8 +1240,24 @@
                     <w:rPr>
                       <w:color w:val="0070C0"/>
                     </w:rPr>
-                    <w:t>/shipment_management</w:t>
-                  </w:r>
+                    <w:t>/</w:t>
+                  </w:r>
+                  <w:proofErr w:type="spellStart"/>
+                  <w:proofErr w:type="gramStart"/>
+                  <w:r>
+                    <w:rPr>
+                      <w:color w:val="0070C0"/>
+                    </w:rPr>
+                    <w:t>shipment</w:t>
+                  </w:r>
+                  <w:proofErr w:type="gramEnd"/>
+                  <w:r>
+                    <w:rPr>
+                      <w:color w:val="0070C0"/>
+                    </w:rPr>
+                    <w:t>_management</w:t>
+                  </w:r>
+                  <w:proofErr w:type="spellEnd"/>
                 </w:p>
               </w:tc>
             </w:tr>
@@ -1230,8 +1338,24 @@
                     <w:rPr>
                       <w:color w:val="0070C0"/>
                     </w:rPr>
-                    <w:t>/shipment_management</w:t>
-                  </w:r>
+                    <w:t>/</w:t>
+                  </w:r>
+                  <w:proofErr w:type="spellStart"/>
+                  <w:proofErr w:type="gramStart"/>
+                  <w:r>
+                    <w:rPr>
+                      <w:color w:val="0070C0"/>
+                    </w:rPr>
+                    <w:t>shipment</w:t>
+                  </w:r>
+                  <w:proofErr w:type="gramEnd"/>
+                  <w:r>
+                    <w:rPr>
+                      <w:color w:val="0070C0"/>
+                    </w:rPr>
+                    <w:t>_management</w:t>
+                  </w:r>
+                  <w:proofErr w:type="spellEnd"/>
                 </w:p>
               </w:tc>
             </w:tr>
@@ -1312,8 +1436,24 @@
                     <w:rPr>
                       <w:color w:val="0070C0"/>
                     </w:rPr>
-                    <w:t>/manual_attach</w:t>
-                  </w:r>
+                    <w:t>/</w:t>
+                  </w:r>
+                  <w:proofErr w:type="spellStart"/>
+                  <w:proofErr w:type="gramStart"/>
+                  <w:r>
+                    <w:rPr>
+                      <w:color w:val="0070C0"/>
+                    </w:rPr>
+                    <w:t>manual</w:t>
+                  </w:r>
+                  <w:proofErr w:type="gramEnd"/>
+                  <w:r>
+                    <w:rPr>
+                      <w:color w:val="0070C0"/>
+                    </w:rPr>
+                    <w:t>_attach</w:t>
+                  </w:r>
+                  <w:proofErr w:type="spellEnd"/>
                 </w:p>
               </w:tc>
             </w:tr>
@@ -1394,8 +1534,24 @@
                     <w:rPr>
                       <w:color w:val="0070C0"/>
                     </w:rPr>
-                    <w:t>/manual_attach</w:t>
-                  </w:r>
+                    <w:t>/</w:t>
+                  </w:r>
+                  <w:proofErr w:type="spellStart"/>
+                  <w:proofErr w:type="gramStart"/>
+                  <w:r>
+                    <w:rPr>
+                      <w:color w:val="0070C0"/>
+                    </w:rPr>
+                    <w:t>manual</w:t>
+                  </w:r>
+                  <w:proofErr w:type="gramEnd"/>
+                  <w:r>
+                    <w:rPr>
+                      <w:color w:val="0070C0"/>
+                    </w:rPr>
+                    <w:t>_attach</w:t>
+                  </w:r>
+                  <w:proofErr w:type="spellEnd"/>
                 </w:p>
               </w:tc>
             </w:tr>
@@ -1478,12 +1634,22 @@
                     </w:rPr>
                     <w:t>/</w:t>
                   </w:r>
-                  <w:r>
-                    <w:rPr>
-                      <w:color w:val="0070C0"/>
-                    </w:rPr>
-                    <w:t>email_notification</w:t>
-                  </w:r>
+                  <w:proofErr w:type="spellStart"/>
+                  <w:proofErr w:type="gramStart"/>
+                  <w:r>
+                    <w:rPr>
+                      <w:color w:val="0070C0"/>
+                    </w:rPr>
+                    <w:t>email</w:t>
+                  </w:r>
+                  <w:proofErr w:type="gramEnd"/>
+                  <w:r>
+                    <w:rPr>
+                      <w:color w:val="0070C0"/>
+                    </w:rPr>
+                    <w:t>_notification</w:t>
+                  </w:r>
+                  <w:proofErr w:type="spellEnd"/>
                 </w:p>
               </w:tc>
             </w:tr>
@@ -1927,7 +2093,21 @@
                     <w:rPr>
                       <w:color w:val="0070C0"/>
                     </w:rPr>
-                    <w:t>"name":"Amer",</w:t>
+                    <w:t>"</w:t>
+                  </w:r>
+                  <w:proofErr w:type="spellStart"/>
+                  <w:r>
+                    <w:rPr>
+                      <w:color w:val="0070C0"/>
+                    </w:rPr>
+                    <w:t>name":"Amer</w:t>
+                  </w:r>
+                  <w:proofErr w:type="spellEnd"/>
+                  <w:r>
+                    <w:rPr>
+                      <w:color w:val="0070C0"/>
+                    </w:rPr>
+                    <w:t>",</w:t>
                   </w:r>
                 </w:p>
                 <w:p>
@@ -1972,7 +2152,29 @@
                     <w:rPr>
                       <w:color w:val="0070C0"/>
                     </w:rPr>
-                    <w:t>“available”:”TRUE”</w:t>
+                    <w:t>“</w:t>
+                  </w:r>
+                  <w:proofErr w:type="spellStart"/>
+                  <w:r>
+                    <w:rPr>
+                      <w:color w:val="0070C0"/>
+                    </w:rPr>
+                    <w:t>available”</w:t>
+                  </w:r>
+                  <w:proofErr w:type="gramStart"/>
+                  <w:r>
+                    <w:rPr>
+                      <w:color w:val="0070C0"/>
+                    </w:rPr>
+                    <w:t>:”TRUE</w:t>
+                  </w:r>
+                  <w:proofErr w:type="spellEnd"/>
+                  <w:proofErr w:type="gramEnd"/>
+                  <w:r>
+                    <w:rPr>
+                      <w:color w:val="0070C0"/>
+                    </w:rPr>
+                    <w:t>”</w:t>
                   </w:r>
                 </w:p>
                 <w:p>
@@ -2702,12 +2904,20 @@
           <w:color w:val="FF0000"/>
         </w:rPr>
       </w:pPr>
+      <w:proofErr w:type="gramStart"/>
       <w:r>
         <w:rPr>
           <w:color w:val="FF0000"/>
         </w:rPr>
         <w:lastRenderedPageBreak/>
-        <w:t>Your terraform file</w:t>
+        <w:t>Your</w:t>
+      </w:r>
+      <w:proofErr w:type="gramEnd"/>
+      <w:r>
+        <w:rPr>
+          <w:color w:val="FF0000"/>
+        </w:rPr>
+        <w:t xml:space="preserve"> terraform file</w:t>
       </w:r>
       <w:r>
         <w:rPr>
@@ -2735,6 +2945,7 @@
     <w:p>
       <w:pPr>
         <w:pStyle w:val="ListParagraph"/>
+        <w:ind w:left="360"/>
         <w:jc w:val="center"/>
         <w:rPr>
           <w:color w:val="FF0000"/>
@@ -2746,10 +2957,10 @@
           <w:color w:val="FF0000"/>
         </w:rPr>
         <w:drawing>
-          <wp:inline distT="0" distB="0" distL="0" distR="0" wp14:anchorId="6A308F4F" wp14:editId="1601B205">
-            <wp:extent cx="5943600" cy="4805045"/>
-            <wp:effectExtent l="0" t="0" r="0" b="0"/>
-            <wp:docPr id="1" name="Picture 1"/>
+          <wp:inline distT="0" distB="0" distL="0" distR="0" wp14:anchorId="5FCA0D18" wp14:editId="4E82FD64">
+            <wp:extent cx="5935980" cy="4747260"/>
+            <wp:effectExtent l="0" t="0" r="7620" b="0"/>
+            <wp:docPr id="3" name="Picture 3"/>
             <wp:cNvGraphicFramePr>
               <a:graphicFrameLocks xmlns:a="http://schemas.openxmlformats.org/drawingml/2006/main" noChangeAspect="1"/>
             </wp:cNvGraphicFramePr>
@@ -2757,23 +2968,36 @@
               <a:graphicData uri="http://schemas.openxmlformats.org/drawingml/2006/picture">
                 <pic:pic xmlns:pic="http://schemas.openxmlformats.org/drawingml/2006/picture">
                   <pic:nvPicPr>
-                    <pic:cNvPr id="1" name=""/>
-                    <pic:cNvPicPr/>
+                    <pic:cNvPr id="0" name="Picture 2"/>
+                    <pic:cNvPicPr>
+                      <a:picLocks noChangeAspect="1" noChangeArrowheads="1"/>
+                    </pic:cNvPicPr>
                   </pic:nvPicPr>
                   <pic:blipFill>
-                    <a:blip r:embed="rId5"/>
+                    <a:blip r:embed="rId5" cstate="print">
+                      <a:extLst>
+                        <a:ext uri="{28A0092B-C50C-407E-A947-70E740481C1C}">
+                          <a14:useLocalDpi xmlns:a14="http://schemas.microsoft.com/office/drawing/2010/main" val="0"/>
+                        </a:ext>
+                      </a:extLst>
+                    </a:blip>
+                    <a:srcRect/>
                     <a:stretch>
                       <a:fillRect/>
                     </a:stretch>
                   </pic:blipFill>
-                  <pic:spPr>
+                  <pic:spPr bwMode="auto">
                     <a:xfrm>
                       <a:off x="0" y="0"/>
-                      <a:ext cx="5943600" cy="4805045"/>
+                      <a:ext cx="5935980" cy="4747260"/>
                     </a:xfrm>
                     <a:prstGeom prst="rect">
                       <a:avLst/>
                     </a:prstGeom>
+                    <a:noFill/>
+                    <a:ln>
+                      <a:noFill/>
+                    </a:ln>
                   </pic:spPr>
                 </pic:pic>
               </a:graphicData>

</xml_diff>